<commit_message>
"Signed up" to do pre-turn stuff
</commit_message>
<xml_diff>
--- a/Mule Stuff/Backlogs and To-Dos/Milestone5List.docx
+++ b/Mule Stuff/Backlogs and To-Dos/Milestone5List.docx
@@ -127,145 +127,149 @@
       <w:r>
         <w:t>Players have the start-of-round actions</w:t>
       </w:r>
-    </w:p>
-    <w:p>
-      <w:pPr>
-        <w:pStyle w:val="ListParagraph"/>
-        <w:numPr>
-          <w:ilvl w:val="2"/>
-          <w:numId w:val="1"/>
-        </w:numPr>
-      </w:pPr>
-      <w:r>
-        <w:t>Determine player order by score (or random if same score?)</w:t>
-      </w:r>
-    </w:p>
-    <w:p>
-      <w:pPr>
-        <w:pStyle w:val="ListParagraph"/>
-        <w:numPr>
-          <w:ilvl w:val="2"/>
-          <w:numId w:val="1"/>
-        </w:numPr>
-      </w:pPr>
-      <w:r>
-        <w:t>Start the player’s timer</w:t>
-      </w:r>
-    </w:p>
-    <w:p>
-      <w:pPr>
-        <w:pStyle w:val="ListParagraph"/>
-        <w:numPr>
-          <w:ilvl w:val="2"/>
-          <w:numId w:val="1"/>
-        </w:numPr>
-      </w:pPr>
-      <w:r>
-        <w:t>Compute player’s time</w:t>
-      </w:r>
-    </w:p>
-    <w:p>
-      <w:pPr>
-        <w:pStyle w:val="ListParagraph"/>
-        <w:numPr>
-          <w:ilvl w:val="1"/>
-          <w:numId w:val="1"/>
-        </w:numPr>
-      </w:pPr>
-      <w:r>
-        <w:t>Players During Their Turns</w:t>
-      </w:r>
-    </w:p>
-    <w:p>
-      <w:pPr>
-        <w:pStyle w:val="ListParagraph"/>
-        <w:numPr>
-          <w:ilvl w:val="2"/>
-          <w:numId w:val="1"/>
-        </w:numPr>
-      </w:pPr>
-      <w:r>
-        <w:t>Show the map in full</w:t>
-      </w:r>
-    </w:p>
-    <w:p>
-      <w:pPr>
-        <w:pStyle w:val="ListParagraph"/>
-        <w:numPr>
-          <w:ilvl w:val="3"/>
-          <w:numId w:val="1"/>
-        </w:numPr>
-      </w:pPr>
-      <w:r>
-        <w:t>Who owns what land</w:t>
-      </w:r>
-    </w:p>
-    <w:p>
-      <w:pPr>
-        <w:pStyle w:val="ListParagraph"/>
-        <w:numPr>
-          <w:ilvl w:val="3"/>
-          <w:numId w:val="1"/>
-        </w:numPr>
-      </w:pPr>
-      <w:r>
-        <w:t>How are the players moving through the map</w:t>
-      </w:r>
-    </w:p>
-    <w:p>
-      <w:pPr>
-        <w:pStyle w:val="ListParagraph"/>
-        <w:numPr>
-          <w:ilvl w:val="3"/>
-          <w:numId w:val="1"/>
-        </w:numPr>
-      </w:pPr>
-      <w:r>
-        <w:t>Where is the town and how does it stand out</w:t>
-      </w:r>
-    </w:p>
-    <w:p>
-      <w:pPr>
-        <w:pStyle w:val="ListParagraph"/>
-        <w:numPr>
-          <w:ilvl w:val="1"/>
-          <w:numId w:val="1"/>
-        </w:numPr>
-      </w:pPr>
-      <w:r>
-        <w:t>Gamble</w:t>
-      </w:r>
-    </w:p>
-    <w:p>
-      <w:pPr>
-        <w:pStyle w:val="ListParagraph"/>
-        <w:numPr>
-          <w:ilvl w:val="2"/>
-          <w:numId w:val="1"/>
-        </w:numPr>
-      </w:pPr>
-      <w:proofErr w:type="spellStart"/>
-      <w:r>
-        <w:t>Approprate</w:t>
-      </w:r>
-      <w:proofErr w:type="spellEnd"/>
-      <w:r>
-        <w:t xml:space="preserve"> Money</w:t>
-      </w:r>
-    </w:p>
-    <w:p>
-      <w:pPr>
-        <w:pStyle w:val="ListParagraph"/>
-        <w:numPr>
-          <w:ilvl w:val="2"/>
-          <w:numId w:val="1"/>
-        </w:numPr>
-      </w:pPr>
-      <w:r>
-        <w:t>Involve all players</w:t>
+      <w:r>
+        <w:t xml:space="preserve"> (Josh)</w:t>
       </w:r>
       <w:bookmarkStart w:id="0" w:name="_GoBack"/>
       <w:bookmarkEnd w:id="0"/>
+    </w:p>
+    <w:p>
+      <w:pPr>
+        <w:pStyle w:val="ListParagraph"/>
+        <w:numPr>
+          <w:ilvl w:val="2"/>
+          <w:numId w:val="1"/>
+        </w:numPr>
+      </w:pPr>
+      <w:r>
+        <w:t>Determine player order by score (or random if same score?)</w:t>
+      </w:r>
+    </w:p>
+    <w:p>
+      <w:pPr>
+        <w:pStyle w:val="ListParagraph"/>
+        <w:numPr>
+          <w:ilvl w:val="2"/>
+          <w:numId w:val="1"/>
+        </w:numPr>
+      </w:pPr>
+      <w:r>
+        <w:t>Start the player’s timer</w:t>
+      </w:r>
+    </w:p>
+    <w:p>
+      <w:pPr>
+        <w:pStyle w:val="ListParagraph"/>
+        <w:numPr>
+          <w:ilvl w:val="2"/>
+          <w:numId w:val="1"/>
+        </w:numPr>
+      </w:pPr>
+      <w:r>
+        <w:t>Compute player’s time</w:t>
+      </w:r>
+    </w:p>
+    <w:p>
+      <w:pPr>
+        <w:pStyle w:val="ListParagraph"/>
+        <w:numPr>
+          <w:ilvl w:val="1"/>
+          <w:numId w:val="1"/>
+        </w:numPr>
+      </w:pPr>
+      <w:r>
+        <w:t>Players During Their Turns</w:t>
+      </w:r>
+    </w:p>
+    <w:p>
+      <w:pPr>
+        <w:pStyle w:val="ListParagraph"/>
+        <w:numPr>
+          <w:ilvl w:val="2"/>
+          <w:numId w:val="1"/>
+        </w:numPr>
+      </w:pPr>
+      <w:r>
+        <w:t>Show the map in full</w:t>
+      </w:r>
+    </w:p>
+    <w:p>
+      <w:pPr>
+        <w:pStyle w:val="ListParagraph"/>
+        <w:numPr>
+          <w:ilvl w:val="3"/>
+          <w:numId w:val="1"/>
+        </w:numPr>
+      </w:pPr>
+      <w:r>
+        <w:t>Who owns what land</w:t>
+      </w:r>
+    </w:p>
+    <w:p>
+      <w:pPr>
+        <w:pStyle w:val="ListParagraph"/>
+        <w:numPr>
+          <w:ilvl w:val="3"/>
+          <w:numId w:val="1"/>
+        </w:numPr>
+      </w:pPr>
+      <w:r>
+        <w:t>How are the players moving through the map</w:t>
+      </w:r>
+    </w:p>
+    <w:p>
+      <w:pPr>
+        <w:pStyle w:val="ListParagraph"/>
+        <w:numPr>
+          <w:ilvl w:val="3"/>
+          <w:numId w:val="1"/>
+        </w:numPr>
+      </w:pPr>
+      <w:r>
+        <w:t>Where is the town and how does it stand out</w:t>
+      </w:r>
+    </w:p>
+    <w:p>
+      <w:pPr>
+        <w:pStyle w:val="ListParagraph"/>
+        <w:numPr>
+          <w:ilvl w:val="1"/>
+          <w:numId w:val="1"/>
+        </w:numPr>
+      </w:pPr>
+      <w:r>
+        <w:t>Gamble</w:t>
+      </w:r>
+    </w:p>
+    <w:p>
+      <w:pPr>
+        <w:pStyle w:val="ListParagraph"/>
+        <w:numPr>
+          <w:ilvl w:val="2"/>
+          <w:numId w:val="1"/>
+        </w:numPr>
+      </w:pPr>
+      <w:r>
+        <w:t>Appropr</w:t>
+      </w:r>
+      <w:r>
+        <w:t>i</w:t>
+      </w:r>
+      <w:r>
+        <w:t>ate Money</w:t>
+      </w:r>
+    </w:p>
+    <w:p>
+      <w:pPr>
+        <w:pStyle w:val="ListParagraph"/>
+        <w:numPr>
+          <w:ilvl w:val="2"/>
+          <w:numId w:val="1"/>
+        </w:numPr>
+      </w:pPr>
+      <w:r>
+        <w:t>Involve all players</w:t>
+      </w:r>
     </w:p>
     <w:p>
       <w:pPr>

</xml_diff>